<commit_message>
Finish Q7 and Q8 in Report
</commit_message>
<xml_diff>
--- a/AI-Assignment-2-Report.docx
+++ b/AI-Assignment-2-Report.docx
@@ -1669,8 +1669,8 @@
             <wp:positionV relativeFrom="paragraph">
               <wp:posOffset>1905</wp:posOffset>
             </wp:positionV>
-            <wp:extent cx="3318510" cy="2671445"/>
-            <wp:effectExtent l="0" t="0" r="0" b="0"/>
+            <wp:extent cx="3575685" cy="2671445"/>
+            <wp:effectExtent l="0" t="0" r="5715" b="0"/>
             <wp:wrapSquare wrapText="bothSides"/>
             <wp:docPr id="7" name="Picture 7"/>
             <wp:cNvGraphicFramePr>
@@ -1698,7 +1698,7 @@
                   <pic:spPr>
                     <a:xfrm>
                       <a:off x="0" y="0"/>
-                      <a:ext cx="3318510" cy="2671445"/>
+                      <a:ext cx="3575685" cy="2671445"/>
                     </a:xfrm>
                     <a:prstGeom prst="rect">
                       <a:avLst/>
@@ -1810,6 +1810,8 @@
         </w:rPr>
         <w:t>.</w:t>
       </w:r>
+      <w:bookmarkStart w:id="0" w:name="_GoBack"/>
+      <w:bookmarkEnd w:id="0"/>
     </w:p>
     <w:p>
       <w:pPr>
@@ -2410,6 +2412,20 @@
     <w:p>
       <w:pPr>
         <w:pStyle w:val="ListParagraph"/>
+        <w:ind w:left="927" w:firstLine="360"/>
+      </w:pPr>
+      <w:r>
+        <w:rPr>
+          <w:rFonts w:asciiTheme="minorBidi" w:hAnsiTheme="minorBidi"/>
+          <w:sz w:val="28"/>
+          <w:szCs w:val="28"/>
+        </w:rPr>
+        <w:t>Many Heuristics were tried in order to reach the best one:</w:t>
+      </w:r>
+    </w:p>
+    <w:p>
+      <w:pPr>
+        <w:pStyle w:val="ListParagraph"/>
         <w:ind w:left="927" w:firstLine="513"/>
         <w:rPr>
           <w:rFonts w:asciiTheme="minorBidi" w:hAnsiTheme="minorBidi"/>
@@ -2417,32 +2433,269 @@
           <w:szCs w:val="28"/>
         </w:rPr>
       </w:pPr>
-      <w:r>
-        <w:rPr>
-          <w:rFonts w:asciiTheme="minorBidi" w:hAnsiTheme="minorBidi"/>
-          <w:sz w:val="28"/>
-          <w:szCs w:val="28"/>
-        </w:rPr>
-        <w:t>Here we used checked many Heuristics in order to reach the best one. First we used as a heuristic the number of food dots in the grid but it expands 12517 nodes, so we got a 2/4 grade. Then we used the same heuristic as in Corners Problem but to generalize it on the all the food dots not only the corners but it failed the Admissibility Test. Finally we decided to find the two most distinct food dots and return the Manhattan distance of the minimum path from the start position of the agent and passing through these two food dots and it passed all the tests and expands only 7</w:t>
-      </w:r>
-      <w:r>
-        <w:rPr>
-          <w:rFonts w:asciiTheme="minorBidi" w:hAnsiTheme="minorBidi"/>
-          <w:sz w:val="28"/>
-          <w:szCs w:val="28"/>
-        </w:rPr>
-        <w:t>459 nodes, so we got a full credit</w:t>
-      </w:r>
-      <w:r>
-        <w:rPr>
-          <w:rFonts w:asciiTheme="minorBidi" w:hAnsiTheme="minorBidi"/>
-          <w:sz w:val="28"/>
-          <w:szCs w:val="28"/>
-        </w:rPr>
-        <w:t xml:space="preserve"> grade.</w:t>
-      </w:r>
-      <w:bookmarkStart w:id="0" w:name="_GoBack"/>
-      <w:bookmarkEnd w:id="0"/>
+    </w:p>
+    <w:p>
+      <w:pPr>
+        <w:pStyle w:val="ListParagraph"/>
+        <w:numPr>
+          <w:ilvl w:val="0"/>
+          <w:numId w:val="33"/>
+        </w:numPr>
+      </w:pPr>
+      <w:r>
+        <w:rPr>
+          <w:rFonts w:asciiTheme="minorBidi" w:hAnsiTheme="minorBidi"/>
+          <w:sz w:val="28"/>
+          <w:szCs w:val="28"/>
+        </w:rPr>
+        <w:t>The simplest one is the number of food dots in the grid. It's the simplest both admissible and consistent heuristic but</w:t>
+      </w:r>
+      <w:r>
+        <w:rPr>
+          <w:rFonts w:asciiTheme="minorBidi" w:hAnsiTheme="minorBidi"/>
+          <w:sz w:val="28"/>
+          <w:szCs w:val="28"/>
+        </w:rPr>
+        <w:t xml:space="preserve"> it expands 12517 nodes (</w:t>
+      </w:r>
+      <m:oMath>
+        <m:f>
+          <m:fPr>
+            <m:type m:val="lin"/>
+            <m:ctrlPr>
+              <w:rPr>
+                <w:rFonts w:ascii="Cambria Math" w:hAnsi="Cambria Math"/>
+                <w:i/>
+                <w:sz w:val="28"/>
+                <w:szCs w:val="28"/>
+              </w:rPr>
+            </m:ctrlPr>
+          </m:fPr>
+          <m:num>
+            <m:r>
+              <w:rPr>
+                <w:rFonts w:ascii="Cambria Math" w:hAnsi="Cambria Math"/>
+                <w:sz w:val="28"/>
+                <w:szCs w:val="28"/>
+              </w:rPr>
+              <m:t>2</m:t>
+            </m:r>
+          </m:num>
+          <m:den>
+            <m:r>
+              <w:rPr>
+                <w:rFonts w:ascii="Cambria Math" w:hAnsi="Cambria Math"/>
+                <w:sz w:val="28"/>
+                <w:szCs w:val="28"/>
+              </w:rPr>
+              <m:t>4</m:t>
+            </m:r>
+          </m:den>
+        </m:f>
+      </m:oMath>
+      <w:r>
+        <w:rPr>
+          <w:rFonts w:asciiTheme="minorBidi" w:eastAsiaTheme="minorEastAsia" w:hAnsiTheme="minorBidi"/>
+          <w:sz w:val="28"/>
+          <w:szCs w:val="28"/>
+        </w:rPr>
+        <w:t xml:space="preserve"> </w:t>
+      </w:r>
+      <w:r>
+        <w:rPr>
+          <w:rFonts w:asciiTheme="minorBidi" w:hAnsiTheme="minorBidi"/>
+          <w:sz w:val="28"/>
+          <w:szCs w:val="28"/>
+        </w:rPr>
+        <w:t>grade).</w:t>
+      </w:r>
+    </w:p>
+    <w:p>
+      <w:pPr>
+        <w:pStyle w:val="ListParagraph"/>
+        <w:numPr>
+          <w:ilvl w:val="0"/>
+          <w:numId w:val="33"/>
+        </w:numPr>
+      </w:pPr>
+      <w:r>
+        <w:rPr>
+          <w:rFonts w:asciiTheme="minorBidi" w:hAnsiTheme="minorBidi"/>
+          <w:sz w:val="28"/>
+          <w:szCs w:val="28"/>
+        </w:rPr>
+        <w:t xml:space="preserve">Then we used the same heuristic as in </w:t>
+      </w:r>
+      <w:r>
+        <w:rPr>
+          <w:rFonts w:asciiTheme="minorBidi" w:hAnsiTheme="minorBidi"/>
+          <w:i/>
+          <w:iCs/>
+          <w:sz w:val="28"/>
+          <w:szCs w:val="28"/>
+        </w:rPr>
+        <w:t>Corners Problem</w:t>
+      </w:r>
+      <w:r>
+        <w:rPr>
+          <w:rFonts w:asciiTheme="minorBidi" w:hAnsiTheme="minorBidi"/>
+          <w:sz w:val="28"/>
+          <w:szCs w:val="28"/>
+        </w:rPr>
+        <w:t xml:space="preserve"> but to generalize it to build a path of all the food dots not only the corners. It failed the Admissibility test as it greedily builds the full path so at some cases it overestimates the cost.</w:t>
+      </w:r>
+    </w:p>
+    <w:p>
+      <w:pPr>
+        <w:pStyle w:val="ListParagraph"/>
+        <w:numPr>
+          <w:ilvl w:val="0"/>
+          <w:numId w:val="33"/>
+        </w:numPr>
+      </w:pPr>
+      <w:r>
+        <w:rPr>
+          <w:rFonts w:asciiTheme="minorBidi" w:hAnsiTheme="minorBidi"/>
+          <w:sz w:val="28"/>
+          <w:szCs w:val="28"/>
+        </w:rPr>
+        <w:t xml:space="preserve">Then we tried using the most distant food dot from the current agent position, it produces better estimate and expands 9551 nodes </w:t>
+      </w:r>
+      <w:r>
+        <w:rPr>
+          <w:rFonts w:asciiTheme="minorBidi" w:hAnsiTheme="minorBidi"/>
+          <w:sz w:val="28"/>
+          <w:szCs w:val="28"/>
+        </w:rPr>
+        <w:t>(</w:t>
+      </w:r>
+      <m:oMath>
+        <m:f>
+          <m:fPr>
+            <m:type m:val="lin"/>
+            <m:ctrlPr>
+              <w:rPr>
+                <w:rFonts w:ascii="Cambria Math" w:hAnsi="Cambria Math"/>
+                <w:i/>
+                <w:sz w:val="28"/>
+                <w:szCs w:val="28"/>
+              </w:rPr>
+            </m:ctrlPr>
+          </m:fPr>
+          <m:num>
+            <m:r>
+              <w:rPr>
+                <w:rFonts w:ascii="Cambria Math" w:hAnsi="Cambria Math"/>
+                <w:sz w:val="28"/>
+                <w:szCs w:val="28"/>
+              </w:rPr>
+              <m:t>3</m:t>
+            </m:r>
+          </m:num>
+          <m:den>
+            <m:r>
+              <w:rPr>
+                <w:rFonts w:ascii="Cambria Math" w:hAnsi="Cambria Math"/>
+                <w:sz w:val="28"/>
+                <w:szCs w:val="28"/>
+              </w:rPr>
+              <m:t>4</m:t>
+            </m:r>
+          </m:den>
+        </m:f>
+      </m:oMath>
+      <w:r>
+        <w:rPr>
+          <w:rFonts w:asciiTheme="minorBidi" w:hAnsiTheme="minorBidi"/>
+          <w:sz w:val="28"/>
+          <w:szCs w:val="28"/>
+        </w:rPr>
+        <w:t xml:space="preserve"> </w:t>
+      </w:r>
+      <w:r>
+        <w:rPr>
+          <w:rFonts w:asciiTheme="minorBidi" w:hAnsiTheme="minorBidi"/>
+          <w:sz w:val="28"/>
+          <w:szCs w:val="28"/>
+        </w:rPr>
+        <w:t>grade).</w:t>
+      </w:r>
+    </w:p>
+    <w:p>
+      <w:pPr>
+        <w:pStyle w:val="ListParagraph"/>
+        <w:numPr>
+          <w:ilvl w:val="0"/>
+          <w:numId w:val="33"/>
+        </w:numPr>
+      </w:pPr>
+      <w:r>
+        <w:rPr>
+          <w:rFonts w:asciiTheme="minorBidi" w:hAnsiTheme="minorBidi"/>
+          <w:sz w:val="28"/>
+          <w:szCs w:val="28"/>
+        </w:rPr>
+        <w:t>Finally we decided to find the two most distant food dots (independent from the current position). The heuristic cost then will be the Manhattan distance of the minimum path from the current position of the agent and passing through these two food dots.</w:t>
+      </w:r>
+      <w:r>
+        <w:rPr>
+          <w:rFonts w:asciiTheme="minorBidi" w:hAnsiTheme="minorBidi"/>
+          <w:sz w:val="28"/>
+          <w:szCs w:val="28"/>
+        </w:rPr>
+        <w:t xml:space="preserve"> It expands only 7459 nodes (</w:t>
+      </w:r>
+      <m:oMath>
+        <m:f>
+          <m:fPr>
+            <m:type m:val="lin"/>
+            <m:ctrlPr>
+              <w:rPr>
+                <w:rFonts w:ascii="Cambria Math" w:hAnsi="Cambria Math"/>
+                <w:i/>
+                <w:sz w:val="28"/>
+                <w:szCs w:val="28"/>
+              </w:rPr>
+            </m:ctrlPr>
+          </m:fPr>
+          <m:num>
+            <m:r>
+              <w:rPr>
+                <w:rFonts w:ascii="Cambria Math" w:hAnsi="Cambria Math"/>
+                <w:sz w:val="28"/>
+                <w:szCs w:val="28"/>
+              </w:rPr>
+              <m:t>4</m:t>
+            </m:r>
+          </m:num>
+          <m:den>
+            <m:r>
+              <w:rPr>
+                <w:rFonts w:ascii="Cambria Math" w:hAnsi="Cambria Math"/>
+                <w:sz w:val="28"/>
+                <w:szCs w:val="28"/>
+              </w:rPr>
+              <m:t>4</m:t>
+            </m:r>
+          </m:den>
+        </m:f>
+      </m:oMath>
+      <w:r>
+        <w:rPr>
+          <w:rFonts w:asciiTheme="minorBidi" w:hAnsiTheme="minorBidi"/>
+          <w:sz w:val="28"/>
+          <w:szCs w:val="28"/>
+        </w:rPr>
+        <w:t xml:space="preserve"> </w:t>
+      </w:r>
+      <w:r>
+        <w:rPr>
+          <w:rFonts w:asciiTheme="minorBidi" w:hAnsiTheme="minorBidi"/>
+          <w:sz w:val="28"/>
+          <w:szCs w:val="28"/>
+        </w:rPr>
+        <w:t>grade).</w:t>
+      </w:r>
     </w:p>
     <w:p>
       <w:pPr>
@@ -2536,68 +2789,58 @@
       <w:pPr>
         <w:pStyle w:val="ListParagraph"/>
         <w:ind w:left="927" w:firstLine="513"/>
-        <w:rPr>
-          <w:rFonts w:asciiTheme="minorBidi" w:hAnsiTheme="minorBidi"/>
-          <w:sz w:val="28"/>
-          <w:szCs w:val="28"/>
-        </w:rPr>
-      </w:pPr>
-      <w:r>
-        <w:rPr>
-          <w:rFonts w:asciiTheme="minorBidi" w:hAnsiTheme="minorBidi"/>
-          <w:sz w:val="28"/>
-          <w:szCs w:val="28"/>
-        </w:rPr>
-        <w:t xml:space="preserve">Our problem is to get the path to the closest dot. </w:t>
-      </w:r>
-      <w:r>
-        <w:rPr>
-          <w:rFonts w:asciiTheme="minorBidi" w:hAnsiTheme="minorBidi"/>
-          <w:sz w:val="28"/>
-          <w:szCs w:val="28"/>
-        </w:rPr>
-        <w:t>In order to find the closest dot to the agent, the most suitable type of search to be used is the Breadth First Search because it returns the shallowest solution. So the Breadth First Search is called on our proble</w:t>
-      </w:r>
-      <w:r>
-        <w:rPr>
-          <w:rFonts w:asciiTheme="minorBidi" w:hAnsiTheme="minorBidi"/>
-          <w:sz w:val="28"/>
-          <w:szCs w:val="28"/>
-        </w:rPr>
-        <w:t>m with</w:t>
-      </w:r>
-      <w:r>
-        <w:rPr>
-          <w:rFonts w:asciiTheme="minorBidi" w:hAnsiTheme="minorBidi"/>
-          <w:sz w:val="28"/>
-          <w:szCs w:val="28"/>
-        </w:rPr>
-        <w:t xml:space="preserve"> a</w:t>
-      </w:r>
-      <w:r>
-        <w:rPr>
-          <w:rFonts w:asciiTheme="minorBidi" w:hAnsiTheme="minorBidi"/>
-          <w:sz w:val="28"/>
-          <w:szCs w:val="28"/>
-        </w:rPr>
-        <w:t xml:space="preserve"> goal test</w:t>
-      </w:r>
-      <w:r>
-        <w:rPr>
-          <w:rFonts w:asciiTheme="minorBidi" w:hAnsiTheme="minorBidi"/>
-          <w:sz w:val="28"/>
-          <w:szCs w:val="28"/>
-        </w:rPr>
-        <w:t xml:space="preserve"> whether </w:t>
-      </w:r>
-      <w:r>
-        <w:rPr>
-          <w:rFonts w:asciiTheme="minorBidi" w:hAnsiTheme="minorBidi"/>
-          <w:sz w:val="28"/>
-          <w:szCs w:val="28"/>
-        </w:rPr>
-        <w:t>the given point is a dot or not.</w:t>
-      </w:r>
+      </w:pPr>
+      <w:r>
+        <w:rPr>
+          <w:rFonts w:asciiTheme="minorBidi" w:hAnsiTheme="minorBidi"/>
+          <w:sz w:val="28"/>
+          <w:szCs w:val="28"/>
+        </w:rPr>
+        <w:t>Our problem is to get the path to the closest dot. In orde</w:t>
+      </w:r>
+      <w:r>
+        <w:rPr>
+          <w:rFonts w:asciiTheme="minorBidi" w:hAnsiTheme="minorBidi"/>
+          <w:sz w:val="28"/>
+          <w:szCs w:val="28"/>
+        </w:rPr>
+        <w:t>r to find the closest dot to the</w:t>
+      </w:r>
+      <w:r>
+        <w:rPr>
+          <w:rFonts w:asciiTheme="minorBidi" w:hAnsiTheme="minorBidi"/>
+          <w:sz w:val="28"/>
+          <w:szCs w:val="28"/>
+        </w:rPr>
+        <w:t xml:space="preserve"> agent, the most suitable type of search to be used is the Breadth First Search because it returns t</w:t>
+      </w:r>
+      <w:r>
+        <w:rPr>
+          <w:rFonts w:asciiTheme="minorBidi" w:hAnsiTheme="minorBidi"/>
+          <w:sz w:val="28"/>
+          <w:szCs w:val="28"/>
+        </w:rPr>
+        <w:t>he shallowest solution</w:t>
+      </w:r>
+      <w:r>
+        <w:rPr>
+          <w:rFonts w:asciiTheme="minorBidi" w:hAnsiTheme="minorBidi"/>
+          <w:sz w:val="28"/>
+          <w:szCs w:val="28"/>
+        </w:rPr>
+        <w:t>. AnyFoodProblem is used with its goal defined to be when a dot food is reached.</w:t>
+      </w:r>
+    </w:p>
+    <w:p>
+      <w:pPr>
+        <w:pStyle w:val="ListParagraph"/>
+        <w:ind w:left="927" w:firstLine="513"/>
+        <w:rPr>
+          <w:rFonts w:asciiTheme="minorBidi" w:hAnsiTheme="minorBidi"/>
+          <w:sz w:val="28"/>
+          <w:szCs w:val="28"/>
+        </w:rPr>
+      </w:pPr>
     </w:p>
     <w:sectPr>
       <w:headerReference w:type="default" r:id="rId14"/>
@@ -3242,7 +3485,7 @@
         <v:path o:extrusionok="f" gradientshapeok="t" o:connecttype="rect"/>
         <o:lock v:ext="edit" aspectratio="t"/>
       </v:shapetype>
-      <v:shape id="_x0000_i1094" type="#_x0000_t75" style="width:11.25pt;height:11.25pt" o:bullet="t">
+      <v:shape id="_x0000_i1039" type="#_x0000_t75" style="width:11.25pt;height:11.25pt" o:bullet="t">
         <v:imagedata r:id="rId1" o:title="mso1C88"/>
       </v:shape>
     </w:pict>
@@ -4603,6 +4846,146 @@
     </w:lvl>
   </w:abstractNum>
   <w:abstractNum w:abstractNumId="13">
+    <w:nsid w:val="358271C5"/>
+    <w:multiLevelType w:val="multilevel"/>
+    <w:tmpl w:val="B0180BD0"/>
+    <w:lvl w:ilvl="0">
+      <w:start w:val="1"/>
+      <w:numFmt w:val="bullet"/>
+      <w:lvlText w:val=""/>
+      <w:lvlJc w:val="left"/>
+      <w:pPr>
+        <w:tabs>
+          <w:tab w:val="num" w:pos="1636"/>
+        </w:tabs>
+        <w:ind w:left="1636" w:hanging="360"/>
+      </w:pPr>
+      <w:rPr>
+        <w:rFonts w:ascii="Symbol" w:hAnsi="Symbol" w:cs="OpenSymbol" w:hint="default"/>
+      </w:rPr>
+    </w:lvl>
+    <w:lvl w:ilvl="1">
+      <w:start w:val="1"/>
+      <w:numFmt w:val="bullet"/>
+      <w:lvlText w:val="◦"/>
+      <w:lvlJc w:val="left"/>
+      <w:pPr>
+        <w:tabs>
+          <w:tab w:val="num" w:pos="1996"/>
+        </w:tabs>
+        <w:ind w:left="1996" w:hanging="360"/>
+      </w:pPr>
+      <w:rPr>
+        <w:rFonts w:ascii="OpenSymbol" w:hAnsi="OpenSymbol" w:cs="OpenSymbol" w:hint="default"/>
+      </w:rPr>
+    </w:lvl>
+    <w:lvl w:ilvl="2">
+      <w:start w:val="1"/>
+      <w:numFmt w:val="bullet"/>
+      <w:lvlText w:val="▪"/>
+      <w:lvlJc w:val="left"/>
+      <w:pPr>
+        <w:tabs>
+          <w:tab w:val="num" w:pos="2356"/>
+        </w:tabs>
+        <w:ind w:left="2356" w:hanging="360"/>
+      </w:pPr>
+      <w:rPr>
+        <w:rFonts w:ascii="OpenSymbol" w:hAnsi="OpenSymbol" w:cs="OpenSymbol" w:hint="default"/>
+      </w:rPr>
+    </w:lvl>
+    <w:lvl w:ilvl="3">
+      <w:start w:val="1"/>
+      <w:numFmt w:val="bullet"/>
+      <w:lvlText w:val=""/>
+      <w:lvlJc w:val="left"/>
+      <w:pPr>
+        <w:tabs>
+          <w:tab w:val="num" w:pos="2716"/>
+        </w:tabs>
+        <w:ind w:left="2716" w:hanging="360"/>
+      </w:pPr>
+      <w:rPr>
+        <w:rFonts w:ascii="Symbol" w:hAnsi="Symbol" w:cs="OpenSymbol" w:hint="default"/>
+      </w:rPr>
+    </w:lvl>
+    <w:lvl w:ilvl="4">
+      <w:start w:val="1"/>
+      <w:numFmt w:val="bullet"/>
+      <w:lvlText w:val="◦"/>
+      <w:lvlJc w:val="left"/>
+      <w:pPr>
+        <w:tabs>
+          <w:tab w:val="num" w:pos="3076"/>
+        </w:tabs>
+        <w:ind w:left="3076" w:hanging="360"/>
+      </w:pPr>
+      <w:rPr>
+        <w:rFonts w:ascii="OpenSymbol" w:hAnsi="OpenSymbol" w:cs="OpenSymbol" w:hint="default"/>
+      </w:rPr>
+    </w:lvl>
+    <w:lvl w:ilvl="5">
+      <w:start w:val="1"/>
+      <w:numFmt w:val="bullet"/>
+      <w:lvlText w:val="▪"/>
+      <w:lvlJc w:val="left"/>
+      <w:pPr>
+        <w:tabs>
+          <w:tab w:val="num" w:pos="3436"/>
+        </w:tabs>
+        <w:ind w:left="3436" w:hanging="360"/>
+      </w:pPr>
+      <w:rPr>
+        <w:rFonts w:ascii="OpenSymbol" w:hAnsi="OpenSymbol" w:cs="OpenSymbol" w:hint="default"/>
+      </w:rPr>
+    </w:lvl>
+    <w:lvl w:ilvl="6">
+      <w:start w:val="1"/>
+      <w:numFmt w:val="bullet"/>
+      <w:lvlText w:val=""/>
+      <w:lvlJc w:val="left"/>
+      <w:pPr>
+        <w:tabs>
+          <w:tab w:val="num" w:pos="3796"/>
+        </w:tabs>
+        <w:ind w:left="3796" w:hanging="360"/>
+      </w:pPr>
+      <w:rPr>
+        <w:rFonts w:ascii="Symbol" w:hAnsi="Symbol" w:cs="OpenSymbol" w:hint="default"/>
+      </w:rPr>
+    </w:lvl>
+    <w:lvl w:ilvl="7">
+      <w:start w:val="1"/>
+      <w:numFmt w:val="bullet"/>
+      <w:lvlText w:val="◦"/>
+      <w:lvlJc w:val="left"/>
+      <w:pPr>
+        <w:tabs>
+          <w:tab w:val="num" w:pos="4156"/>
+        </w:tabs>
+        <w:ind w:left="4156" w:hanging="360"/>
+      </w:pPr>
+      <w:rPr>
+        <w:rFonts w:ascii="OpenSymbol" w:hAnsi="OpenSymbol" w:cs="OpenSymbol" w:hint="default"/>
+      </w:rPr>
+    </w:lvl>
+    <w:lvl w:ilvl="8">
+      <w:start w:val="1"/>
+      <w:numFmt w:val="bullet"/>
+      <w:lvlText w:val="▪"/>
+      <w:lvlJc w:val="left"/>
+      <w:pPr>
+        <w:tabs>
+          <w:tab w:val="num" w:pos="4516"/>
+        </w:tabs>
+        <w:ind w:left="4516" w:hanging="360"/>
+      </w:pPr>
+      <w:rPr>
+        <w:rFonts w:ascii="OpenSymbol" w:hAnsi="OpenSymbol" w:cs="OpenSymbol" w:hint="default"/>
+      </w:rPr>
+    </w:lvl>
+  </w:abstractNum>
+  <w:abstractNum w:abstractNumId="14">
     <w:nsid w:val="3DAC3533"/>
     <w:multiLevelType w:val="hybridMultilevel"/>
     <w:tmpl w:val="36FA5E2E"/>
@@ -4688,7 +5071,7 @@
       </w:pPr>
     </w:lvl>
   </w:abstractNum>
-  <w:abstractNum w:abstractNumId="14">
+  <w:abstractNum w:abstractNumId="15">
     <w:nsid w:val="474451AB"/>
     <w:multiLevelType w:val="hybridMultilevel"/>
     <w:tmpl w:val="BBE85B0E"/>
@@ -4801,7 +5184,7 @@
       </w:rPr>
     </w:lvl>
   </w:abstractNum>
-  <w:abstractNum w:abstractNumId="15">
+  <w:abstractNum w:abstractNumId="16">
     <w:nsid w:val="48F531E9"/>
     <w:multiLevelType w:val="hybridMultilevel"/>
     <w:tmpl w:val="90021F44"/>
@@ -4914,7 +5297,7 @@
       </w:rPr>
     </w:lvl>
   </w:abstractNum>
-  <w:abstractNum w:abstractNumId="16">
+  <w:abstractNum w:abstractNumId="17">
     <w:nsid w:val="53F22761"/>
     <w:multiLevelType w:val="hybridMultilevel"/>
     <w:tmpl w:val="DABC0ECE"/>
@@ -5027,7 +5410,7 @@
       </w:rPr>
     </w:lvl>
   </w:abstractNum>
-  <w:abstractNum w:abstractNumId="17">
+  <w:abstractNum w:abstractNumId="18">
     <w:nsid w:val="55C5407A"/>
     <w:multiLevelType w:val="hybridMultilevel"/>
     <w:tmpl w:val="AD729E2A"/>
@@ -5140,7 +5523,7 @@
       </w:rPr>
     </w:lvl>
   </w:abstractNum>
-  <w:abstractNum w:abstractNumId="18">
+  <w:abstractNum w:abstractNumId="19">
     <w:nsid w:val="5A3D2357"/>
     <w:multiLevelType w:val="hybridMultilevel"/>
     <w:tmpl w:val="D57231C6"/>
@@ -5253,7 +5636,7 @@
       </w:rPr>
     </w:lvl>
   </w:abstractNum>
-  <w:abstractNum w:abstractNumId="19">
+  <w:abstractNum w:abstractNumId="20">
     <w:nsid w:val="5BD53B26"/>
     <w:multiLevelType w:val="hybridMultilevel"/>
     <w:tmpl w:val="6A06BE66"/>
@@ -5367,7 +5750,7 @@
       </w:rPr>
     </w:lvl>
   </w:abstractNum>
-  <w:abstractNum w:abstractNumId="20">
+  <w:abstractNum w:abstractNumId="21">
     <w:nsid w:val="5EB7661B"/>
     <w:multiLevelType w:val="hybridMultilevel"/>
     <w:tmpl w:val="FC88776C"/>
@@ -5472,7 +5855,7 @@
       </w:pPr>
     </w:lvl>
   </w:abstractNum>
-  <w:abstractNum w:abstractNumId="21">
+  <w:abstractNum w:abstractNumId="22">
     <w:nsid w:val="62B92A2A"/>
     <w:multiLevelType w:val="hybridMultilevel"/>
     <w:tmpl w:val="8F7CFE28"/>
@@ -5585,7 +5968,7 @@
       </w:rPr>
     </w:lvl>
   </w:abstractNum>
-  <w:abstractNum w:abstractNumId="22">
+  <w:abstractNum w:abstractNumId="23">
     <w:nsid w:val="660D4570"/>
     <w:multiLevelType w:val="hybridMultilevel"/>
     <w:tmpl w:val="15909DAA"/>
@@ -5698,7 +6081,7 @@
       </w:rPr>
     </w:lvl>
   </w:abstractNum>
-  <w:abstractNum w:abstractNumId="23">
+  <w:abstractNum w:abstractNumId="24">
     <w:nsid w:val="66BC7E21"/>
     <w:multiLevelType w:val="hybridMultilevel"/>
     <w:tmpl w:val="FC88776C"/>
@@ -5803,7 +6186,7 @@
       </w:pPr>
     </w:lvl>
   </w:abstractNum>
-  <w:abstractNum w:abstractNumId="24">
+  <w:abstractNum w:abstractNumId="25">
     <w:nsid w:val="67560D46"/>
     <w:multiLevelType w:val="hybridMultilevel"/>
     <w:tmpl w:val="C5B8B816"/>
@@ -5892,7 +6275,7 @@
       </w:pPr>
     </w:lvl>
   </w:abstractNum>
-  <w:abstractNum w:abstractNumId="25">
+  <w:abstractNum w:abstractNumId="26">
     <w:nsid w:val="6BC410F4"/>
     <w:multiLevelType w:val="hybridMultilevel"/>
     <w:tmpl w:val="36A0F286"/>
@@ -5978,7 +6361,7 @@
       </w:pPr>
     </w:lvl>
   </w:abstractNum>
-  <w:abstractNum w:abstractNumId="26">
+  <w:abstractNum w:abstractNumId="27">
     <w:nsid w:val="6C4A27A0"/>
     <w:multiLevelType w:val="hybridMultilevel"/>
     <w:tmpl w:val="4552B766"/>
@@ -6091,7 +6474,7 @@
       </w:rPr>
     </w:lvl>
   </w:abstractNum>
-  <w:abstractNum w:abstractNumId="27">
+  <w:abstractNum w:abstractNumId="28">
     <w:nsid w:val="6E1F760E"/>
     <w:multiLevelType w:val="hybridMultilevel"/>
     <w:tmpl w:val="6284FAC8"/>
@@ -6180,7 +6563,7 @@
       </w:pPr>
     </w:lvl>
   </w:abstractNum>
-  <w:abstractNum w:abstractNumId="28">
+  <w:abstractNum w:abstractNumId="29">
     <w:nsid w:val="6E632A5C"/>
     <w:multiLevelType w:val="hybridMultilevel"/>
     <w:tmpl w:val="1DE40276"/>
@@ -6269,7 +6652,7 @@
       </w:pPr>
     </w:lvl>
   </w:abstractNum>
-  <w:abstractNum w:abstractNumId="29">
+  <w:abstractNum w:abstractNumId="30">
     <w:nsid w:val="79EF240C"/>
     <w:multiLevelType w:val="hybridMultilevel"/>
     <w:tmpl w:val="36C6BFFC"/>
@@ -6382,7 +6765,7 @@
       </w:rPr>
     </w:lvl>
   </w:abstractNum>
-  <w:abstractNum w:abstractNumId="30">
+  <w:abstractNum w:abstractNumId="31">
     <w:nsid w:val="7B540F4D"/>
     <w:multiLevelType w:val="hybridMultilevel"/>
     <w:tmpl w:val="75EECFEA"/>
@@ -6496,7 +6879,7 @@
       </w:rPr>
     </w:lvl>
   </w:abstractNum>
-  <w:abstractNum w:abstractNumId="31">
+  <w:abstractNum w:abstractNumId="32">
     <w:nsid w:val="7F984D07"/>
     <w:multiLevelType w:val="hybridMultilevel"/>
     <w:tmpl w:val="AFE6942C"/>
@@ -6610,40 +6993,40 @@
     </w:lvl>
   </w:abstractNum>
   <w:num w:numId="1">
-    <w:abstractNumId w:val="31"/>
+    <w:abstractNumId w:val="32"/>
   </w:num>
   <w:num w:numId="2">
-    <w:abstractNumId w:val="20"/>
+    <w:abstractNumId w:val="21"/>
   </w:num>
   <w:num w:numId="3">
-    <w:abstractNumId w:val="28"/>
+    <w:abstractNumId w:val="29"/>
   </w:num>
   <w:num w:numId="4">
-    <w:abstractNumId w:val="14"/>
+    <w:abstractNumId w:val="15"/>
   </w:num>
   <w:num w:numId="5">
     <w:abstractNumId w:val="6"/>
   </w:num>
   <w:num w:numId="6">
-    <w:abstractNumId w:val="25"/>
+    <w:abstractNumId w:val="26"/>
   </w:num>
   <w:num w:numId="7">
     <w:abstractNumId w:val="11"/>
   </w:num>
   <w:num w:numId="8">
-    <w:abstractNumId w:val="21"/>
+    <w:abstractNumId w:val="22"/>
   </w:num>
   <w:num w:numId="9">
     <w:abstractNumId w:val="8"/>
   </w:num>
   <w:num w:numId="10">
-    <w:abstractNumId w:val="27"/>
+    <w:abstractNumId w:val="28"/>
   </w:num>
   <w:num w:numId="11">
     <w:abstractNumId w:val="1"/>
   </w:num>
   <w:num w:numId="12">
-    <w:abstractNumId w:val="16"/>
+    <w:abstractNumId w:val="17"/>
   </w:num>
   <w:num w:numId="13">
     <w:abstractNumId w:val="5"/>
@@ -6655,25 +7038,25 @@
     <w:abstractNumId w:val="2"/>
   </w:num>
   <w:num w:numId="16">
-    <w:abstractNumId w:val="26"/>
+    <w:abstractNumId w:val="27"/>
   </w:num>
   <w:num w:numId="17">
     <w:abstractNumId w:val="4"/>
   </w:num>
   <w:num w:numId="18">
-    <w:abstractNumId w:val="29"/>
+    <w:abstractNumId w:val="30"/>
   </w:num>
   <w:num w:numId="19">
     <w:abstractNumId w:val="10"/>
   </w:num>
   <w:num w:numId="20">
-    <w:abstractNumId w:val="22"/>
+    <w:abstractNumId w:val="23"/>
   </w:num>
   <w:num w:numId="21">
-    <w:abstractNumId w:val="15"/>
+    <w:abstractNumId w:val="16"/>
   </w:num>
   <w:num w:numId="22">
-    <w:abstractNumId w:val="30"/>
+    <w:abstractNumId w:val="31"/>
   </w:num>
   <w:num w:numId="23">
     <w:abstractNumId w:val="12"/>
@@ -6682,16 +7065,16 @@
     <w:abstractNumId w:val="7"/>
   </w:num>
   <w:num w:numId="25">
+    <w:abstractNumId w:val="20"/>
+  </w:num>
+  <w:num w:numId="26">
     <w:abstractNumId w:val="19"/>
   </w:num>
-  <w:num w:numId="26">
+  <w:num w:numId="27">
     <w:abstractNumId w:val="18"/>
   </w:num>
-  <w:num w:numId="27">
-    <w:abstractNumId w:val="17"/>
-  </w:num>
   <w:num w:numId="28">
-    <w:abstractNumId w:val="23"/>
+    <w:abstractNumId w:val="24"/>
   </w:num>
   <w:num w:numId="29">
     <w:abstractNumId w:val="0"/>
@@ -6700,10 +7083,13 @@
     <w:abstractNumId w:val="3"/>
   </w:num>
   <w:num w:numId="31">
-    <w:abstractNumId w:val="13"/>
+    <w:abstractNumId w:val="14"/>
   </w:num>
   <w:num w:numId="32">
-    <w:abstractNumId w:val="24"/>
+    <w:abstractNumId w:val="25"/>
+  </w:num>
+  <w:num w:numId="33">
+    <w:abstractNumId w:val="13"/>
   </w:num>
   <w:numIdMacAtCleanup w:val="3"/>
 </w:numbering>
@@ -8245,6 +8631,12 @@
     <w:pitch w:val="variable"/>
     <w:sig w:usb0="E10002FF" w:usb1="4000ACFF" w:usb2="00000009" w:usb3="00000000" w:csb0="0000019F" w:csb1="00000000"/>
   </w:font>
+  <w:font w:name="OpenSymbol">
+    <w:altName w:val="Arial Unicode MS"/>
+    <w:charset w:val="02"/>
+    <w:family w:val="auto"/>
+    <w:pitch w:val="default"/>
+  </w:font>
   <w:font w:name="Calibri Light">
     <w:panose1 w:val="020F0302020204030204"/>
     <w:charset w:val="00"/>
@@ -8253,7 +8645,6 @@
     <w:sig w:usb0="A00002EF" w:usb1="4000207B" w:usb2="00000000" w:usb3="00000000" w:csb0="0000019F" w:csb1="00000000"/>
   </w:font>
   <w:font w:name="AcornSwash">
-    <w:altName w:val="Times New Roman"/>
     <w:panose1 w:val="00000000000000000000"/>
     <w:charset w:val="00"/>
     <w:family w:val="auto"/>
@@ -8266,6 +8657,13 @@
     <w:family w:val="swiss"/>
     <w:pitch w:val="variable"/>
     <w:sig w:usb0="00000003" w:usb1="00000000" w:usb2="00000000" w:usb3="00000000" w:csb0="00000001" w:csb1="00000000"/>
+  </w:font>
+  <w:font w:name="Cambria Math">
+    <w:panose1 w:val="02040503050406030204"/>
+    <w:charset w:val="00"/>
+    <w:family w:val="roman"/>
+    <w:pitch w:val="variable"/>
+    <w:sig w:usb0="E00002FF" w:usb1="420024FF" w:usb2="00000000" w:usb3="00000000" w:csb0="0000019F" w:csb1="00000000"/>
   </w:font>
 </w:fonts>
 </file>
@@ -8304,6 +8702,7 @@
     <w:rsid w:val="00315751"/>
     <w:rsid w:val="00371847"/>
     <w:rsid w:val="00410172"/>
+    <w:rsid w:val="004709FA"/>
     <w:rsid w:val="00520486"/>
     <w:rsid w:val="0055580E"/>
     <w:rsid w:val="005610EC"/>
@@ -8337,6 +8736,7 @@
     <w:rsid w:val="00CF43E5"/>
     <w:rsid w:val="00D359D4"/>
     <w:rsid w:val="00D574FA"/>
+    <w:rsid w:val="00D72EB3"/>
     <w:rsid w:val="00DC7D98"/>
     <w:rsid w:val="00DD3DDF"/>
     <w:rsid w:val="00E81AFB"/>
@@ -8804,7 +9204,7 @@
     <w:basedOn w:val="DefaultParagraphFont"/>
     <w:uiPriority w:val="99"/>
     <w:semiHidden/>
-    <w:rsid w:val="00410172"/>
+    <w:rsid w:val="00D72EB3"/>
     <w:rPr>
       <w:color w:val="808080"/>
     </w:rPr>
@@ -9089,7 +9489,7 @@
 </file>
 
 <file path=customXml/itemProps1.xml><?xml version="1.0" encoding="utf-8"?>
-<ds:datastoreItem xmlns:ds="http://schemas.openxmlformats.org/officeDocument/2006/customXml" ds:itemID="{8FA34F1A-EA08-480C-861F-DB7A58880CC1}">
+<ds:datastoreItem xmlns:ds="http://schemas.openxmlformats.org/officeDocument/2006/customXml" ds:itemID="{BC8A8AE1-0D30-4BF4-A6F4-F38A99F7D1B4}">
   <ds:schemaRefs>
     <ds:schemaRef ds:uri="http://schemas.openxmlformats.org/officeDocument/2006/bibliography"/>
   </ds:schemaRefs>

</xml_diff>